<commit_message>
Changed version number for the package listed under the List of Amended files section.
git-svn-id: svn://127.0.0.1/customer/trunk@6331 37afec09-bd54-7940-9fac-cf987e4a02e6
</commit_message>
<xml_diff>
--- a/HA/insp_scheduling/fixes/readme_mai_4700_customer_HE_fix2.docx
+++ b/HA/insp_scheduling/fixes/readme_mai_4700_customer_HE_fix2.docx
@@ -70,21 +70,11 @@
       <w:pPr>
         <w:pStyle w:val="coverinfo"/>
       </w:pPr>
-      <w:r>
-        <w:fldChar w:fldCharType="begin"/>
-      </w:r>
-      <w:r>
-        <w:instrText xml:space="preserve"> DOCPROPERTY  $Product$  \* MERGEFORMAT </w:instrText>
-      </w:r>
-      <w:r>
-        <w:fldChar w:fldCharType="separate"/>
-      </w:r>
-      <w:r>
-        <w:t>Maintenance Manager</w:t>
-      </w:r>
-      <w:r>
-        <w:fldChar w:fldCharType="end"/>
-      </w:r>
+      <w:fldSimple w:instr=" DOCPROPERTY  $Product$  \* MERGEFORMAT ">
+        <w:r>
+          <w:t>Maintenance Manager</w:t>
+        </w:r>
+      </w:fldSimple>
     </w:p>
     <w:p>
       <w:pPr>
@@ -130,21 +120,11 @@
           <w:docGrid w:linePitch="360"/>
         </w:sectPr>
       </w:pPr>
-      <w:r>
-        <w:fldChar w:fldCharType="begin"/>
-      </w:r>
-      <w:r>
-        <w:instrText xml:space="preserve"> DOCPROPERTY  "$Base Release$"  \* MERGEFORMAT </w:instrText>
-      </w:r>
-      <w:r>
-        <w:fldChar w:fldCharType="separate"/>
-      </w:r>
-      <w:r>
-        <w:t>4.7.0.0</w:t>
-      </w:r>
-      <w:r>
-        <w:fldChar w:fldCharType="end"/>
-      </w:r>
+      <w:fldSimple w:instr=" DOCPROPERTY  &quot;$Base Release$&quot;  \* MERGEFORMAT ">
+        <w:r>
+          <w:t>4.7.0.0</w:t>
+        </w:r>
+      </w:fldSimple>
       <w:r>
         <w:t xml:space="preserve"> </w:t>
       </w:r>
@@ -160,8 +140,6 @@
       <w:r>
         <w:tab/>
       </w:r>
-      <w:bookmarkStart w:id="0" w:name="_GoBack"/>
-      <w:bookmarkEnd w:id="0"/>
     </w:p>
     <w:p>
       <w:pPr>
@@ -497,12 +475,11 @@
       <w:r>
         <w:br w:type="page"/>
       </w:r>
-      <w:bookmarkStart w:id="1" w:name="_Toc472324301"/>
-      <w:r>
-        <w:lastRenderedPageBreak/>
+      <w:bookmarkStart w:id="0" w:name="_Toc472324301"/>
+      <w:r>
         <w:t>Introduction</w:t>
       </w:r>
-      <w:bookmarkEnd w:id="1"/>
+      <w:bookmarkEnd w:id="0"/>
       <w:r>
         <w:t xml:space="preserve"> </w:t>
       </w:r>
@@ -511,51 +488,31 @@
       <w:r>
         <w:t xml:space="preserve">This document defines the changes made to the </w:t>
       </w:r>
+      <w:fldSimple w:instr=" DOCPROPERTY  $Product$  \* MERGEFORMAT ">
+        <w:r>
+          <w:t>Maintenance Manager</w:t>
+        </w:r>
+      </w:fldSimple>
       <w:r>
         <w:fldChar w:fldCharType="begin"/>
       </w:r>
       <w:r>
-        <w:instrText xml:space="preserve"> DOCPROPERTY  $Product$  \* MERGEFORMAT </w:instrText>
-      </w:r>
-      <w:r>
-        <w:fldChar w:fldCharType="separate"/>
-      </w:r>
-      <w:r>
-        <w:t>Maintenance Manager</w:t>
+        <w:instrText xml:space="preserve"> SUBJECT   \* MERGEFORMAT </w:instrText>
       </w:r>
       <w:r>
         <w:fldChar w:fldCharType="end"/>
       </w:r>
       <w:r>
-        <w:fldChar w:fldCharType="begin"/>
-      </w:r>
-      <w:r>
-        <w:instrText xml:space="preserve"> SUBJECT   \* MERGEFORMAT </w:instrText>
-      </w:r>
-      <w:r>
-        <w:fldChar w:fldCharType="end"/>
-      </w:r>
-      <w:r>
         <w:t xml:space="preserve"> </w:t>
       </w:r>
       <w:r>
         <w:t xml:space="preserve">product for </w:t>
       </w:r>
-      <w:r>
-        <w:fldChar w:fldCharType="begin"/>
-      </w:r>
-      <w:r>
-        <w:instrText xml:space="preserve"> DOCPROPERTY  "$Base Release$"  \* MERGEFORMAT </w:instrText>
-      </w:r>
-      <w:r>
-        <w:fldChar w:fldCharType="separate"/>
-      </w:r>
-      <w:r>
-        <w:t>4.7.0.0</w:t>
-      </w:r>
-      <w:r>
-        <w:fldChar w:fldCharType="end"/>
-      </w:r>
+      <w:fldSimple w:instr=" DOCPROPERTY  &quot;$Base Release$&quot;  \* MERGEFORMAT ">
+        <w:r>
+          <w:t>4.7.0.0</w:t>
+        </w:r>
+      </w:fldSimple>
       <w:r>
         <w:t xml:space="preserve"> Fix </w:t>
       </w:r>
@@ -578,11 +535,11 @@
       <w:pPr>
         <w:pStyle w:val="Heading1"/>
       </w:pPr>
-      <w:bookmarkStart w:id="2" w:name="_Toc472324302"/>
+      <w:bookmarkStart w:id="1" w:name="_Toc472324302"/>
       <w:r>
         <w:t>Fix Details</w:t>
       </w:r>
-      <w:bookmarkEnd w:id="2"/>
+      <w:bookmarkEnd w:id="1"/>
     </w:p>
     <w:tbl>
       <w:tblPr>
@@ -640,21 +597,11 @@
             <w:pPr>
               <w:pStyle w:val="TableText"/>
             </w:pPr>
-            <w:r>
-              <w:fldChar w:fldCharType="begin"/>
-            </w:r>
-            <w:r>
-              <w:instrText xml:space="preserve"> DOCPROPERTY  "$Base Release$"  \* MERGEFORMAT </w:instrText>
-            </w:r>
-            <w:r>
-              <w:fldChar w:fldCharType="separate"/>
-            </w:r>
-            <w:r>
-              <w:t>4.7.0.0</w:t>
-            </w:r>
-            <w:r>
-              <w:fldChar w:fldCharType="end"/>
-            </w:r>
+            <w:fldSimple w:instr=" DOCPROPERTY  &quot;$Base Release$&quot;  \* MERGEFORMAT ">
+              <w:r>
+                <w:t>4.7.0.0</w:t>
+              </w:r>
+            </w:fldSimple>
           </w:p>
         </w:tc>
       </w:tr>
@@ -1036,21 +983,7 @@
               <w:rPr>
                 <w:rStyle w:val="TableTitleline"/>
               </w:rPr>
-              <w:t xml:space="preserve">How </w:t>
-            </w:r>
-            <w:proofErr w:type="gramStart"/>
-            <w:r>
-              <w:rPr>
-                <w:rStyle w:val="TableTitleline"/>
-              </w:rPr>
-              <w:t>To</w:t>
-            </w:r>
-            <w:proofErr w:type="gramEnd"/>
-            <w:r>
-              <w:rPr>
-                <w:rStyle w:val="TableTitleline"/>
-              </w:rPr>
-              <w:t xml:space="preserve"> Test </w:t>
+              <w:t xml:space="preserve">How To Test </w:t>
             </w:r>
           </w:p>
         </w:tc>
@@ -1112,11 +1045,11 @@
       <w:pPr>
         <w:pStyle w:val="Heading1"/>
       </w:pPr>
-      <w:bookmarkStart w:id="3" w:name="_Toc472324303"/>
+      <w:bookmarkStart w:id="2" w:name="_Toc472324303"/>
       <w:r>
         <w:t>List of Amended Files</w:t>
       </w:r>
-      <w:bookmarkEnd w:id="3"/>
+      <w:bookmarkEnd w:id="2"/>
     </w:p>
     <w:tbl>
       <w:tblPr>
@@ -1239,8 +1172,10 @@
               <w:pStyle w:val="TableText"/>
             </w:pPr>
             <w:r>
-              <w:t>1.5</w:t>
+              <w:t>1.6</w:t>
             </w:r>
+            <w:bookmarkStart w:id="3" w:name="_GoBack"/>
+            <w:bookmarkEnd w:id="3"/>
           </w:p>
         </w:tc>
       </w:tr>
@@ -1266,7 +1201,6 @@
       </w:pPr>
       <w:bookmarkStart w:id="4" w:name="_Toc472324304"/>
       <w:r>
-        <w:lastRenderedPageBreak/>
         <w:t>Log No. Summary</w:t>
       </w:r>
       <w:bookmarkEnd w:id="4"/>
@@ -1836,7 +1770,7 @@
             <w:fldChar w:fldCharType="separate"/>
           </w:r>
           <w:r>
-            <w:t>16-Jan-17</w:t>
+            <w:t>1-Feb-17</w:t>
           </w:r>
           <w:r>
             <w:fldChar w:fldCharType="end"/>
@@ -1996,21 +1930,11 @@
               <w:rStyle w:val="HighlightText"/>
             </w:rPr>
           </w:pPr>
-          <w:r>
-            <w:fldChar w:fldCharType="begin"/>
-          </w:r>
-          <w:r>
-            <w:instrText xml:space="preserve"> DOCPROPERTY  $Product$  \* MERGEFORMAT </w:instrText>
-          </w:r>
-          <w:r>
-            <w:fldChar w:fldCharType="separate"/>
-          </w:r>
-          <w:r>
-            <w:t>Maintenance Manager</w:t>
-          </w:r>
-          <w:r>
-            <w:fldChar w:fldCharType="end"/>
-          </w:r>
+          <w:fldSimple w:instr=" DOCPROPERTY  $Product$  \* MERGEFORMAT ">
+            <w:r>
+              <w:t>Maintenance Manager</w:t>
+            </w:r>
+          </w:fldSimple>
           <w:r>
             <w:t xml:space="preserve"> Fix Release Notes</w:t>
           </w:r>
@@ -2057,21 +1981,11 @@
           <w:vAlign w:val="center"/>
         </w:tcPr>
         <w:p>
-          <w:r>
-            <w:fldChar w:fldCharType="begin"/>
-          </w:r>
-          <w:r>
-            <w:instrText xml:space="preserve"> DOCPROPERTY  "$Base Release$"  \* MERGEFORMAT </w:instrText>
-          </w:r>
-          <w:r>
-            <w:fldChar w:fldCharType="separate"/>
-          </w:r>
-          <w:r>
-            <w:t>4.7.0.0</w:t>
-          </w:r>
-          <w:r>
-            <w:fldChar w:fldCharType="end"/>
-          </w:r>
+          <w:fldSimple w:instr=" DOCPROPERTY  &quot;$Base Release$&quot;  \* MERGEFORMAT ">
+            <w:r>
+              <w:t>4.7.0.0</w:t>
+            </w:r>
+          </w:fldSimple>
           <w:r>
             <w:t xml:space="preserve"> </w:t>
           </w:r>
@@ -2104,21 +2018,11 @@
           <w:r>
             <w:t xml:space="preserve">: </w:t>
           </w:r>
-          <w:r>
-            <w:fldChar w:fldCharType="begin"/>
-          </w:r>
-          <w:r>
-            <w:instrText xml:space="preserve"> DOCPROPERTY  "$Release Date$"  \* MERGEFORMAT </w:instrText>
-          </w:r>
-          <w:r>
-            <w:fldChar w:fldCharType="separate"/>
-          </w:r>
-          <w:r>
-            <w:t>16-Jan-2017</w:t>
-          </w:r>
-          <w:r>
-            <w:fldChar w:fldCharType="end"/>
-          </w:r>
+          <w:fldSimple w:instr=" DOCPROPERTY  &quot;$Release Date$&quot;  \* MERGEFORMAT ">
+            <w:r>
+              <w:t>16-Jan-2017</w:t>
+            </w:r>
+          </w:fldSimple>
         </w:p>
       </w:tc>
       <w:tc>
@@ -6434,7 +6338,7 @@
 </file>
 
 <file path=customXml/itemProps1.xml><?xml version="1.0" encoding="utf-8"?>
-<ds:datastoreItem xmlns:ds="http://schemas.openxmlformats.org/officeDocument/2006/customXml" ds:itemID="{6DA85E0F-642C-4AAD-A629-47385273931D}">
+<ds:datastoreItem xmlns:ds="http://schemas.openxmlformats.org/officeDocument/2006/customXml" ds:itemID="{E392EBCD-2909-40DF-A92B-B14185500DF0}">
   <ds:schemaRefs>
     <ds:schemaRef ds:uri="http://schemas.openxmlformats.org/officeDocument/2006/bibliography"/>
   </ds:schemaRefs>

</xml_diff>